<commit_message>
7th task & other tasks
</commit_message>
<xml_diff>
--- a/informatics learning.docx
+++ b/informatics learning.docx
@@ -211,76 +211,157 @@
           </wp:inline>
         </w:drawing>
       </w:r>
+    </w:p>
+    <w:p>
+      <w:pPr>
+        <w:jc w:val="both"/>
+      </w:pPr>
+    </w:p>
+    <w:p>
+      <w:pPr>
+        <w:numPr>
+          <w:ilvl w:val="0"/>
+          <w:numId w:val="1"/>
+        </w:numPr>
+        <w:jc w:val="both"/>
+      </w:pPr>
+      <w:r>
+        <w:t>Перевод правильных дробей из одной системы счисления в другую методом умножения. Математическое описание алгоритма.</w:t>
+      </w:r>
+    </w:p>
+    <w:p>
+      <w:pPr>
+        <w:ind w:left="454"/>
+        <w:jc w:val="both"/>
+      </w:pPr>
+    </w:p>
+    <w:p>
+      <w:pPr>
+        <w:numPr>
+          <w:ilvl w:val="0"/>
+          <w:numId w:val="1"/>
+        </w:numPr>
+        <w:jc w:val="both"/>
+      </w:pPr>
+      <w:r>
+        <w:t>Перевод чисел из одной системы счисления в другую методом «взвешивания». Математическое описание алгоритма.</w:t>
+      </w:r>
+    </w:p>
+    <w:p>
+      <w:pPr>
+        <w:pStyle w:val="a3"/>
+      </w:pPr>
+    </w:p>
+    <w:p>
+      <w:pPr>
+        <w:ind w:left="454"/>
+        <w:jc w:val="both"/>
+      </w:pPr>
+    </w:p>
+    <w:p>
+      <w:pPr>
+        <w:numPr>
+          <w:ilvl w:val="0"/>
+          <w:numId w:val="1"/>
+        </w:numPr>
+        <w:jc w:val="both"/>
+      </w:pPr>
+      <w:r>
+        <w:t>Перевод чисел в системах счисления с основаниями кратными степени двойки.</w:t>
+      </w:r>
+    </w:p>
+    <w:p>
+      <w:pPr>
+        <w:ind w:left="454"/>
+        <w:jc w:val="both"/>
+      </w:pPr>
+    </w:p>
+    <w:p>
+      <w:pPr>
+        <w:numPr>
+          <w:ilvl w:val="0"/>
+          <w:numId w:val="1"/>
+        </w:numPr>
+        <w:jc w:val="both"/>
+      </w:pPr>
+      <w:r>
+        <w:t>Разновидности двоичных систем счисления. Системы счисления с отрицательным основанием.</w:t>
+      </w:r>
+    </w:p>
+    <w:p>
+      <w:pPr>
+        <w:pStyle w:val="a3"/>
+      </w:pPr>
+    </w:p>
+    <w:p>
+      <w:pPr>
+        <w:ind w:left="454"/>
+        <w:jc w:val="both"/>
+      </w:pPr>
+    </w:p>
+    <w:p>
+      <w:pPr>
+        <w:numPr>
+          <w:ilvl w:val="0"/>
+          <w:numId w:val="1"/>
+        </w:numPr>
+        <w:jc w:val="both"/>
+      </w:pPr>
+      <w:r>
+        <w:t>Представление двоичных чисел в формате с фиксированной запятой: назначение разрядов числа, диапазон, погрешность представления. Математическое описание формата.</w:t>
+      </w:r>
+    </w:p>
+    <w:p>
+      <w:pPr>
+        <w:ind w:left="454" w:firstLine="708"/>
+        <w:jc w:val="both"/>
+      </w:pPr>
+      <w:r>
+        <w:rPr>
+          <w:noProof/>
+        </w:rPr>
+        <w:lastRenderedPageBreak/>
+        <w:drawing>
+          <wp:inline distT="0" distB="0" distL="0" distR="0" wp14:anchorId="6BF72200" wp14:editId="6501708A">
+            <wp:extent cx="5940425" cy="5310505"/>
+            <wp:effectExtent l="0" t="0" r="3175" b="4445"/>
+            <wp:docPr id="4" name="Рисунок 4"/>
+            <wp:cNvGraphicFramePr>
+              <a:graphicFrameLocks xmlns:a="http://schemas.openxmlformats.org/drawingml/2006/main" noChangeAspect="1"/>
+            </wp:cNvGraphicFramePr>
+            <a:graphic xmlns:a="http://schemas.openxmlformats.org/drawingml/2006/main">
+              <a:graphicData uri="http://schemas.openxmlformats.org/drawingml/2006/picture">
+                <pic:pic xmlns:pic="http://schemas.openxmlformats.org/drawingml/2006/picture">
+                  <pic:nvPicPr>
+                    <pic:cNvPr id="1" name=""/>
+                    <pic:cNvPicPr/>
+                  </pic:nvPicPr>
+                  <pic:blipFill>
+                    <a:blip r:embed="rId8"/>
+                    <a:stretch>
+                      <a:fillRect/>
+                    </a:stretch>
+                  </pic:blipFill>
+                  <pic:spPr>
+                    <a:xfrm>
+                      <a:off x="0" y="0"/>
+                      <a:ext cx="5940425" cy="5310505"/>
+                    </a:xfrm>
+                    <a:prstGeom prst="rect">
+                      <a:avLst/>
+                    </a:prstGeom>
+                  </pic:spPr>
+                </pic:pic>
+              </a:graphicData>
+            </a:graphic>
+          </wp:inline>
+        </w:drawing>
+      </w:r>
       <w:bookmarkStart w:id="0" w:name="_GoBack"/>
       <w:bookmarkEnd w:id="0"/>
     </w:p>
     <w:p>
       <w:pPr>
-        <w:jc w:val="both"/>
-      </w:pPr>
-    </w:p>
-    <w:p>
-      <w:pPr>
-        <w:numPr>
-          <w:ilvl w:val="0"/>
-          <w:numId w:val="1"/>
-        </w:numPr>
-        <w:jc w:val="both"/>
-      </w:pPr>
-      <w:r>
-        <w:t>Перевод правильных дробей из одной системы счисления в другую методом умножения. Математическое описание алгоритма.</w:t>
-      </w:r>
-    </w:p>
-    <w:p>
-      <w:pPr>
-        <w:numPr>
-          <w:ilvl w:val="0"/>
-          <w:numId w:val="1"/>
-        </w:numPr>
-        <w:jc w:val="both"/>
-      </w:pPr>
-      <w:r>
-        <w:t>Перевод чисел из одной системы счисления в другую методом «взвешивания». Математическое описание алгоритма.</w:t>
-      </w:r>
-    </w:p>
-    <w:p>
-      <w:pPr>
-        <w:numPr>
-          <w:ilvl w:val="0"/>
-          <w:numId w:val="1"/>
-        </w:numPr>
-        <w:jc w:val="both"/>
-      </w:pPr>
-      <w:r>
-        <w:t>Перевод чисел в системах счисления с основаниями кратными степени двойки.</w:t>
-      </w:r>
-    </w:p>
-    <w:p>
-      <w:pPr>
-        <w:numPr>
-          <w:ilvl w:val="0"/>
-          <w:numId w:val="1"/>
-        </w:numPr>
-        <w:jc w:val="both"/>
-      </w:pPr>
-      <w:r>
-        <w:t>Разновидности двоичных систем счисления. Системы счисления с отрицательным основанием.</w:t>
-      </w:r>
-    </w:p>
-    <w:p>
-      <w:pPr>
-        <w:numPr>
-          <w:ilvl w:val="0"/>
-          <w:numId w:val="1"/>
-        </w:numPr>
-        <w:jc w:val="both"/>
-      </w:pPr>
-      <w:r>
-        <w:t>Представление двоичных чисел в формате с фиксированной запятой: назначение разрядов числа, диапазон, погрешность представления. Математическое описание формата.</w:t>
-      </w:r>
-    </w:p>
-    <w:p>
-      <w:pPr>
         <w:numPr>
           <w:ilvl w:val="0"/>
           <w:numId w:val="1"/>
@@ -528,6 +609,7 @@
         <w:jc w:val="both"/>
       </w:pPr>
       <w:r>
+        <w:lastRenderedPageBreak/>
         <w:t>Показать справедливость алгоритма сложения в дополнительном коде, рассмотрев все комбинации знаков слагаемых, используя определение дополнительного кода.</w:t>
       </w:r>
     </w:p>
@@ -656,7 +738,6 @@
         <w:jc w:val="both"/>
       </w:pPr>
       <w:r>
-        <w:lastRenderedPageBreak/>
         <w:t>Модифицированный сдвиг.</w:t>
       </w:r>
     </w:p>
@@ -1754,6 +1835,17 @@
     <w:semiHidden/>
     <w:unhideWhenUsed/>
   </w:style>
+  <w:style w:type="paragraph" w:styleId="a3">
+    <w:name w:val="List Paragraph"/>
+    <w:basedOn w:val="a"/>
+    <w:uiPriority w:val="34"/>
+    <w:qFormat/>
+    <w:rsid w:val="0066044A"/>
+    <w:pPr>
+      <w:ind w:left="720"/>
+      <w:contextualSpacing/>
+    </w:pPr>
+  </w:style>
 </w:styles>
 </file>
 

</xml_diff>